<commit_message>
Agregué las actividades del site ya lgunos comandos pero no funciona el asignar un rango de puertos
</commit_message>
<xml_diff>
--- a/ApuntesWork/Toman/Apuntes - Redes.docx
+++ b/ApuntesWork/Toman/Apuntes - Redes.docx
@@ -185,6 +185,1093 @@
         <w:t>Delgadito CAT 6 T568B UTP 28SP5 150cm (5ft o 4.92126)</w:t>
       </w:r>
     </w:p>
+    <w:p>
+      <w:r>
+        <w:br w:type="page"/>
+      </w:r>
+    </w:p>
+    <w:p>
+      <w:r>
+        <w:lastRenderedPageBreak/>
+        <w:t>Dame los comandos para realizar estas actividades en un site y qué recursos utilizar (dispositivos, software, etc):</w:t>
+      </w:r>
+    </w:p>
+    <w:p>
+      <w:pPr>
+        <w:pStyle w:val="Prrafodelista"/>
+        <w:numPr>
+          <w:ilvl w:val="0"/>
+          <w:numId w:val="3"/>
+        </w:numPr>
+      </w:pPr>
+      <w:r>
+        <w:t>Crear red que tenga nombre de TOMANJDK, que se haga una red abierta para los clientes o visitantes</w:t>
+      </w:r>
+    </w:p>
+    <w:p>
+      <w:pPr>
+        <w:pStyle w:val="Prrafodelista"/>
+        <w:numPr>
+          <w:ilvl w:val="0"/>
+          <w:numId w:val="3"/>
+        </w:numPr>
+      </w:pPr>
+      <w:r>
+        <w:t>Crear usuarios en Active Directory para darles accesos y privilegios dependiendo el tipo de usuario para ponerlo en las computadoras de cada uno</w:t>
+      </w:r>
+    </w:p>
+    <w:p>
+      <w:pPr>
+        <w:pStyle w:val="Prrafodelista"/>
+        <w:numPr>
+          <w:ilvl w:val="0"/>
+          <w:numId w:val="3"/>
+        </w:numPr>
+      </w:pPr>
+      <w:r>
+        <w:t>Hacer reglas en Fortinet para bloquear algunas páginas y proteger la red</w:t>
+      </w:r>
+    </w:p>
+    <w:p/>
+    <w:p>
+      <w:pPr>
+        <w:rPr>
+          <w:b/>
+          <w:bCs/>
+        </w:rPr>
+      </w:pPr>
+      <w:r>
+        <w:rPr>
+          <w:b/>
+          <w:bCs/>
+        </w:rPr>
+        <w:t>Crear una red abierta para clientes o visitantes</w:t>
+      </w:r>
+    </w:p>
+    <w:p>
+      <w:pPr>
+        <w:numPr>
+          <w:ilvl w:val="0"/>
+          <w:numId w:val="4"/>
+        </w:numPr>
+      </w:pPr>
+      <w:r>
+        <w:rPr>
+          <w:b/>
+          <w:bCs/>
+        </w:rPr>
+        <w:t>Dispositivos y software</w:t>
+      </w:r>
+      <w:r>
+        <w:t>:</w:t>
+      </w:r>
+    </w:p>
+    <w:p>
+      <w:pPr>
+        <w:numPr>
+          <w:ilvl w:val="1"/>
+          <w:numId w:val="4"/>
+        </w:numPr>
+      </w:pPr>
+      <w:r>
+        <w:t>Router o punto de acceso Wi-Fi compatible con redes abiertas.</w:t>
+      </w:r>
+    </w:p>
+    <w:p>
+      <w:pPr>
+        <w:numPr>
+          <w:ilvl w:val="1"/>
+          <w:numId w:val="4"/>
+        </w:numPr>
+      </w:pPr>
+      <w:r>
+        <w:t>Herramientas de configuración de red (interfaz web del router).</w:t>
+      </w:r>
+    </w:p>
+    <w:p>
+      <w:pPr>
+        <w:numPr>
+          <w:ilvl w:val="0"/>
+          <w:numId w:val="4"/>
+        </w:numPr>
+      </w:pPr>
+      <w:r>
+        <w:rPr>
+          <w:b/>
+          <w:bCs/>
+        </w:rPr>
+        <w:t>Pasos</w:t>
+      </w:r>
+      <w:r>
+        <w:t>:</w:t>
+      </w:r>
+    </w:p>
+    <w:p>
+      <w:pPr>
+        <w:numPr>
+          <w:ilvl w:val="1"/>
+          <w:numId w:val="4"/>
+        </w:numPr>
+      </w:pPr>
+      <w:r>
+        <w:t>Accede a la interfaz de configuración del router.</w:t>
+      </w:r>
+    </w:p>
+    <w:p>
+      <w:pPr>
+        <w:numPr>
+          <w:ilvl w:val="1"/>
+          <w:numId w:val="4"/>
+        </w:numPr>
+      </w:pPr>
+      <w:r>
+        <w:t>Ve a la sección de configuración de Wi-Fi.</w:t>
+      </w:r>
+    </w:p>
+    <w:p>
+      <w:pPr>
+        <w:numPr>
+          <w:ilvl w:val="1"/>
+          <w:numId w:val="4"/>
+        </w:numPr>
+      </w:pPr>
+      <w:r>
+        <w:t xml:space="preserve">Crea una nueva red con el nombre </w:t>
+      </w:r>
+      <w:r>
+        <w:rPr>
+          <w:b/>
+          <w:bCs/>
+        </w:rPr>
+        <w:t>TOMANJDK</w:t>
+      </w:r>
+      <w:r>
+        <w:t>.</w:t>
+      </w:r>
+    </w:p>
+    <w:p>
+      <w:pPr>
+        <w:numPr>
+          <w:ilvl w:val="1"/>
+          <w:numId w:val="4"/>
+        </w:numPr>
+      </w:pPr>
+      <w:r>
+        <w:t>Configura la red como abierta (sin contraseña).</w:t>
+      </w:r>
+    </w:p>
+    <w:p>
+      <w:pPr>
+        <w:numPr>
+          <w:ilvl w:val="1"/>
+          <w:numId w:val="4"/>
+        </w:numPr>
+      </w:pPr>
+      <w:r>
+        <w:t>Guarda los cambios y reinicia el router.</w:t>
+      </w:r>
+    </w:p>
+    <w:p>
+      <w:r>
+        <w:br w:type="page"/>
+      </w:r>
+    </w:p>
+    <w:p>
+      <w:r>
+        <w:rPr>
+          <w:noProof/>
+        </w:rPr>
+        <w:lastRenderedPageBreak/>
+        <mc:AlternateContent>
+          <mc:Choice Requires="wps">
+            <w:drawing>
+              <wp:anchor distT="0" distB="0" distL="114300" distR="114300" simplePos="0" relativeHeight="251658240" behindDoc="1" locked="0" layoutInCell="1" allowOverlap="1" wp14:anchorId="1751AD1D" wp14:editId="2E304F9C">
+                <wp:simplePos x="0" y="0"/>
+                <wp:positionH relativeFrom="column">
+                  <wp:posOffset>3345815</wp:posOffset>
+                </wp:positionH>
+                <wp:positionV relativeFrom="paragraph">
+                  <wp:posOffset>109855</wp:posOffset>
+                </wp:positionV>
+                <wp:extent cx="2870200" cy="2063750"/>
+                <wp:effectExtent l="0" t="0" r="25400" b="12700"/>
+                <wp:wrapNone/>
+                <wp:docPr id="1" name="Cuadro de texto 1"/>
+                <wp:cNvGraphicFramePr/>
+                <a:graphic xmlns:a="http://schemas.openxmlformats.org/drawingml/2006/main">
+                  <a:graphicData uri="http://schemas.microsoft.com/office/word/2010/wordprocessingShape">
+                    <wps:wsp>
+                      <wps:cNvSpPr txBox="1"/>
+                      <wps:spPr>
+                        <a:xfrm>
+                          <a:off x="0" y="0"/>
+                          <a:ext cx="2870200" cy="2063750"/>
+                        </a:xfrm>
+                        <a:prstGeom prst="rect">
+                          <a:avLst/>
+                        </a:prstGeom>
+                        <a:solidFill>
+                          <a:schemeClr val="lt1"/>
+                        </a:solidFill>
+                        <a:ln w="6350">
+                          <a:solidFill>
+                            <a:prstClr val="black"/>
+                          </a:solidFill>
+                        </a:ln>
+                      </wps:spPr>
+                      <wps:txbx>
+                        <w:txbxContent>
+                          <w:p>
+                            <w:r>
+                              <w:t>Recursos:</w:t>
+                            </w:r>
+                          </w:p>
+                          <w:p>
+                            <w:pPr>
+                              <w:pStyle w:val="NormalWeb"/>
+                              <w:numPr>
+                                <w:ilvl w:val="0"/>
+                                <w:numId w:val="5"/>
+                              </w:numPr>
+                              <w:jc w:val="both"/>
+                              <w:rPr>
+                                <w:rFonts w:ascii="Arial" w:hAnsi="Arial" w:cs="Arial"/>
+                              </w:rPr>
+                            </w:pPr>
+                            <w:r>
+                              <w:rPr>
+                                <w:rStyle w:val="Textoennegrita"/>
+                                <w:rFonts w:ascii="Arial" w:hAnsi="Arial" w:cs="Arial"/>
+                              </w:rPr>
+                              <w:t>Switch Cisco</w:t>
+                            </w:r>
+                            <w:r>
+                              <w:rPr>
+                                <w:rFonts w:ascii="Arial" w:hAnsi="Arial" w:cs="Arial"/>
+                              </w:rPr>
+                              <w:t>.</w:t>
+                            </w:r>
+                          </w:p>
+                          <w:p>
+                            <w:pPr>
+                              <w:pStyle w:val="NormalWeb"/>
+                              <w:numPr>
+                                <w:ilvl w:val="0"/>
+                                <w:numId w:val="5"/>
+                              </w:numPr>
+                              <w:jc w:val="both"/>
+                              <w:rPr>
+                                <w:rFonts w:ascii="Arial" w:hAnsi="Arial" w:cs="Arial"/>
+                              </w:rPr>
+                            </w:pPr>
+                            <w:r>
+                              <w:rPr>
+                                <w:rStyle w:val="Textoennegrita"/>
+                                <w:rFonts w:ascii="Arial" w:hAnsi="Arial" w:cs="Arial"/>
+                              </w:rPr>
+                              <w:t>PuTTY</w:t>
+                            </w:r>
+                            <w:r>
+                              <w:rPr>
+                                <w:rFonts w:ascii="Arial" w:hAnsi="Arial" w:cs="Arial"/>
+                              </w:rPr>
+                              <w:t xml:space="preserve"> para acceder al switch mediante SSH.</w:t>
+                            </w:r>
+                          </w:p>
+                          <w:p>
+                            <w:pPr>
+                              <w:pStyle w:val="NormalWeb"/>
+                              <w:numPr>
+                                <w:ilvl w:val="0"/>
+                                <w:numId w:val="5"/>
+                              </w:numPr>
+                              <w:jc w:val="both"/>
+                              <w:rPr>
+                                <w:rFonts w:ascii="Arial" w:hAnsi="Arial" w:cs="Arial"/>
+                                <w:lang w:val="es-MX"/>
+                              </w:rPr>
+                            </w:pPr>
+                            <w:r>
+                              <w:rPr>
+                                <w:rStyle w:val="Textoennegrita"/>
+                                <w:rFonts w:ascii="Arial" w:hAnsi="Arial" w:cs="Arial"/>
+                                <w:lang w:val="es-MX"/>
+                              </w:rPr>
+                              <w:t>Conexión física o remota al switch</w:t>
+                            </w:r>
+                            <w:r>
+                              <w:rPr>
+                                <w:rFonts w:ascii="Arial" w:hAnsi="Arial" w:cs="Arial"/>
+                                <w:lang w:val="es-MX"/>
+                              </w:rPr>
+                              <w:t>.</w:t>
+                            </w:r>
+                          </w:p>
+                          <w:p>
+                            <w:pPr>
+                              <w:pStyle w:val="NormalWeb"/>
+                              <w:numPr>
+                                <w:ilvl w:val="0"/>
+                                <w:numId w:val="5"/>
+                              </w:numPr>
+                              <w:jc w:val="both"/>
+                              <w:rPr>
+                                <w:rFonts w:ascii="Arial" w:hAnsi="Arial" w:cs="Arial"/>
+                                <w:lang w:val="es-MX"/>
+                              </w:rPr>
+                            </w:pPr>
+                            <w:r>
+                              <w:rPr>
+                                <w:rStyle w:val="Textoennegrita"/>
+                                <w:rFonts w:ascii="Arial" w:hAnsi="Arial" w:cs="Arial"/>
+                                <w:lang w:val="es-MX"/>
+                              </w:rPr>
+                              <w:t>Router o punto de acceso inalámbrico</w:t>
+                            </w:r>
+                            <w:r>
+                              <w:rPr>
+                                <w:rFonts w:ascii="Arial" w:hAnsi="Arial" w:cs="Arial"/>
+                                <w:lang w:val="es-MX"/>
+                              </w:rPr>
+                              <w:t xml:space="preserve"> configurado para una red abierta.</w:t>
+                            </w:r>
+                          </w:p>
+                        </w:txbxContent>
+                      </wps:txbx>
+                      <wps:bodyPr rot="0" spcFirstLastPara="0" vertOverflow="clip" horzOverflow="clip" vert="horz" wrap="square" lIns="91440" tIns="45720" rIns="91440" bIns="45720" numCol="1" spcCol="0" rtlCol="0" fromWordArt="0" anchor="t" anchorCtr="0" forceAA="0" compatLnSpc="1">
+                        <a:prstTxWarp prst="textNoShape">
+                          <a:avLst/>
+                        </a:prstTxWarp>
+                        <a:noAutofit/>
+                      </wps:bodyPr>
+                    </wps:wsp>
+                  </a:graphicData>
+                </a:graphic>
+                <wp14:sizeRelH relativeFrom="margin">
+                  <wp14:pctWidth>0</wp14:pctWidth>
+                </wp14:sizeRelH>
+                <wp14:sizeRelV relativeFrom="margin">
+                  <wp14:pctHeight>0</wp14:pctHeight>
+                </wp14:sizeRelV>
+              </wp:anchor>
+            </w:drawing>
+          </mc:Choice>
+          <mc:Fallback>
+            <w:pict>
+              <v:shapetype w14:anchorId="1751AD1D" id="_x0000_t202" coordsize="21600,21600" o:spt="202" path="m,l,21600r21600,l21600,xe">
+                <v:stroke joinstyle="miter"/>
+                <v:path gradientshapeok="t" o:connecttype="rect"/>
+              </v:shapetype>
+              <v:shape id="Cuadro de texto 1" o:spid="_x0000_s1026" type="#_x0000_t202" style="position:absolute;left:0;text-align:left;margin-left:263.45pt;margin-top:8.65pt;width:226pt;height:162.5pt;z-index:-251658240;visibility:visible;mso-wrap-style:square;mso-width-percent:0;mso-height-percent:0;mso-wrap-distance-left:9pt;mso-wrap-distance-top:0;mso-wrap-distance-right:9pt;mso-wrap-distance-bottom:0;mso-position-horizontal:absolute;mso-position-horizontal-relative:text;mso-position-vertical:absolute;mso-position-vertical-relative:text;mso-width-percent:0;mso-height-percent:0;mso-width-relative:margin;mso-height-relative:margin;v-text-anchor:top" o:gfxdata="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" fillcolor="white [3201]" strokeweight=".5pt">
+                <v:textbox>
+                  <w:txbxContent>
+                    <w:p>
+                      <w:r>
+                        <w:t>Recursos:</w:t>
+                      </w:r>
+                    </w:p>
+                    <w:p>
+                      <w:pPr>
+                        <w:pStyle w:val="NormalWeb"/>
+                        <w:numPr>
+                          <w:ilvl w:val="0"/>
+                          <w:numId w:val="5"/>
+                        </w:numPr>
+                        <w:jc w:val="both"/>
+                        <w:rPr>
+                          <w:rFonts w:ascii="Arial" w:hAnsi="Arial" w:cs="Arial"/>
+                        </w:rPr>
+                      </w:pPr>
+                      <w:r>
+                        <w:rPr>
+                          <w:rStyle w:val="Textoennegrita"/>
+                          <w:rFonts w:ascii="Arial" w:hAnsi="Arial" w:cs="Arial"/>
+                        </w:rPr>
+                        <w:t>Switch Cisco</w:t>
+                      </w:r>
+                      <w:r>
+                        <w:rPr>
+                          <w:rFonts w:ascii="Arial" w:hAnsi="Arial" w:cs="Arial"/>
+                        </w:rPr>
+                        <w:t>.</w:t>
+                      </w:r>
+                    </w:p>
+                    <w:p>
+                      <w:pPr>
+                        <w:pStyle w:val="NormalWeb"/>
+                        <w:numPr>
+                          <w:ilvl w:val="0"/>
+                          <w:numId w:val="5"/>
+                        </w:numPr>
+                        <w:jc w:val="both"/>
+                        <w:rPr>
+                          <w:rFonts w:ascii="Arial" w:hAnsi="Arial" w:cs="Arial"/>
+                        </w:rPr>
+                      </w:pPr>
+                      <w:r>
+                        <w:rPr>
+                          <w:rStyle w:val="Textoennegrita"/>
+                          <w:rFonts w:ascii="Arial" w:hAnsi="Arial" w:cs="Arial"/>
+                        </w:rPr>
+                        <w:t>PuTTY</w:t>
+                      </w:r>
+                      <w:r>
+                        <w:rPr>
+                          <w:rFonts w:ascii="Arial" w:hAnsi="Arial" w:cs="Arial"/>
+                        </w:rPr>
+                        <w:t xml:space="preserve"> para acceder al switch mediante SSH.</w:t>
+                      </w:r>
+                    </w:p>
+                    <w:p>
+                      <w:pPr>
+                        <w:pStyle w:val="NormalWeb"/>
+                        <w:numPr>
+                          <w:ilvl w:val="0"/>
+                          <w:numId w:val="5"/>
+                        </w:numPr>
+                        <w:jc w:val="both"/>
+                        <w:rPr>
+                          <w:rFonts w:ascii="Arial" w:hAnsi="Arial" w:cs="Arial"/>
+                          <w:lang w:val="es-MX"/>
+                        </w:rPr>
+                      </w:pPr>
+                      <w:r>
+                        <w:rPr>
+                          <w:rStyle w:val="Textoennegrita"/>
+                          <w:rFonts w:ascii="Arial" w:hAnsi="Arial" w:cs="Arial"/>
+                          <w:lang w:val="es-MX"/>
+                        </w:rPr>
+                        <w:t>Conexión física o remota al switch</w:t>
+                      </w:r>
+                      <w:r>
+                        <w:rPr>
+                          <w:rFonts w:ascii="Arial" w:hAnsi="Arial" w:cs="Arial"/>
+                          <w:lang w:val="es-MX"/>
+                        </w:rPr>
+                        <w:t>.</w:t>
+                      </w:r>
+                    </w:p>
+                    <w:p>
+                      <w:pPr>
+                        <w:pStyle w:val="NormalWeb"/>
+                        <w:numPr>
+                          <w:ilvl w:val="0"/>
+                          <w:numId w:val="5"/>
+                        </w:numPr>
+                        <w:jc w:val="both"/>
+                        <w:rPr>
+                          <w:rFonts w:ascii="Arial" w:hAnsi="Arial" w:cs="Arial"/>
+                          <w:lang w:val="es-MX"/>
+                        </w:rPr>
+                      </w:pPr>
+                      <w:r>
+                        <w:rPr>
+                          <w:rStyle w:val="Textoennegrita"/>
+                          <w:rFonts w:ascii="Arial" w:hAnsi="Arial" w:cs="Arial"/>
+                          <w:lang w:val="es-MX"/>
+                        </w:rPr>
+                        <w:t>Router o punto de acceso inalámbrico</w:t>
+                      </w:r>
+                      <w:r>
+                        <w:rPr>
+                          <w:rFonts w:ascii="Arial" w:hAnsi="Arial" w:cs="Arial"/>
+                          <w:lang w:val="es-MX"/>
+                        </w:rPr>
+                        <w:t xml:space="preserve"> configurado para una red abierta.</w:t>
+                      </w:r>
+                    </w:p>
+                  </w:txbxContent>
+                </v:textbox>
+              </v:shape>
+            </w:pict>
+          </mc:Fallback>
+        </mc:AlternateContent>
+      </w:r>
+      <w:r>
+        <w:t>Entrar en el modo de configuración global:</w:t>
+      </w:r>
+    </w:p>
+    <w:p>
+      <w:pPr>
+        <w:pStyle w:val="Prrafodelista"/>
+        <w:numPr>
+          <w:ilvl w:val="0"/>
+          <w:numId w:val="6"/>
+        </w:numPr>
+        <w:rPr>
+          <w:i/>
+          <w:iCs/>
+        </w:rPr>
+      </w:pPr>
+      <w:r>
+        <w:rPr>
+          <w:i/>
+          <w:iCs/>
+        </w:rPr>
+        <w:t>enable &gt; conf t</w:t>
+      </w:r>
+      <w:r>
+        <w:rPr>
+          <w:i/>
+          <w:iCs/>
+        </w:rPr>
+        <w:tab/>
+      </w:r>
+    </w:p>
+    <w:p>
+      <w:pPr>
+        <w:rPr>
+          <w:b/>
+          <w:bCs/>
+        </w:rPr>
+      </w:pPr>
+      <w:r>
+        <w:t xml:space="preserve">Crear VLAN </w:t>
+      </w:r>
+      <w:r>
+        <w:rPr>
+          <w:b/>
+          <w:bCs/>
+        </w:rPr>
+        <w:t>TOMANJDK</w:t>
+      </w:r>
+    </w:p>
+    <w:p>
+      <w:pPr>
+        <w:pStyle w:val="Prrafodelista"/>
+        <w:numPr>
+          <w:ilvl w:val="0"/>
+          <w:numId w:val="7"/>
+        </w:numPr>
+        <w:rPr>
+          <w:i/>
+          <w:iCs/>
+        </w:rPr>
+      </w:pPr>
+      <w:r>
+        <w:rPr>
+          <w:i/>
+          <w:iCs/>
+        </w:rPr>
+        <w:t>vlan 10</w:t>
+      </w:r>
+    </w:p>
+    <w:p>
+      <w:pPr>
+        <w:pStyle w:val="Prrafodelista"/>
+        <w:numPr>
+          <w:ilvl w:val="0"/>
+          <w:numId w:val="7"/>
+        </w:numPr>
+        <w:rPr>
+          <w:i/>
+          <w:iCs/>
+        </w:rPr>
+      </w:pPr>
+      <w:r>
+        <w:rPr>
+          <w:i/>
+          <w:iCs/>
+        </w:rPr>
+        <w:t>name TOMANJDK</w:t>
+      </w:r>
+    </w:p>
+    <w:p>
+      <w:r>
+        <w:t>Asignar puertos:</w:t>
+      </w:r>
+    </w:p>
+    <w:p>
+      <w:pPr>
+        <w:pStyle w:val="Prrafodelista"/>
+        <w:numPr>
+          <w:ilvl w:val="0"/>
+          <w:numId w:val="8"/>
+        </w:numPr>
+        <w:rPr>
+          <w:i/>
+          <w:iCs/>
+        </w:rPr>
+      </w:pPr>
+      <w:r>
+        <w:rPr>
+          <w:i/>
+          <w:iCs/>
+        </w:rPr>
+        <w:t>interface range fa0/1 - 24</w:t>
+      </w:r>
+    </w:p>
+    <w:p>
+      <w:pPr>
+        <w:pStyle w:val="Prrafodelista"/>
+        <w:numPr>
+          <w:ilvl w:val="0"/>
+          <w:numId w:val="8"/>
+        </w:numPr>
+        <w:rPr>
+          <w:i/>
+          <w:iCs/>
+        </w:rPr>
+      </w:pPr>
+      <w:r>
+        <w:rPr>
+          <w:i/>
+          <w:iCs/>
+        </w:rPr>
+        <w:t>switchport mode access</w:t>
+      </w:r>
+    </w:p>
+    <w:p>
+      <w:pPr>
+        <w:pStyle w:val="Prrafodelista"/>
+        <w:numPr>
+          <w:ilvl w:val="0"/>
+          <w:numId w:val="8"/>
+        </w:numPr>
+        <w:rPr>
+          <w:i/>
+          <w:iCs/>
+        </w:rPr>
+      </w:pPr>
+      <w:r>
+        <w:rPr>
+          <w:i/>
+          <w:iCs/>
+        </w:rPr>
+        <w:t>switchport access vlan 10</w:t>
+      </w:r>
+    </w:p>
+    <w:p>
+      <w:r>
+        <w:t>Configura la red abierta:</w:t>
+      </w:r>
+    </w:p>
+    <w:p>
+      <w:pPr>
+        <w:pStyle w:val="Prrafodelista"/>
+        <w:numPr>
+          <w:ilvl w:val="0"/>
+          <w:numId w:val="9"/>
+        </w:numPr>
+        <w:rPr>
+          <w:i/>
+          <w:iCs/>
+        </w:rPr>
+      </w:pPr>
+      <w:r>
+        <w:rPr>
+          <w:i/>
+          <w:iCs/>
+        </w:rPr>
+        <w:t>interface vlan 10</w:t>
+      </w:r>
+    </w:p>
+    <w:p>
+      <w:pPr>
+        <w:pStyle w:val="Prrafodelista"/>
+        <w:numPr>
+          <w:ilvl w:val="0"/>
+          <w:numId w:val="9"/>
+        </w:numPr>
+        <w:rPr>
+          <w:i/>
+          <w:iCs/>
+        </w:rPr>
+      </w:pPr>
+      <w:r>
+        <w:rPr>
+          <w:i/>
+          <w:iCs/>
+        </w:rPr>
+        <w:t>ip address 192.168.10.1 255.255.255.0</w:t>
+      </w:r>
+    </w:p>
+    <w:p>
+      <w:pPr>
+        <w:pStyle w:val="Prrafodelista"/>
+        <w:numPr>
+          <w:ilvl w:val="0"/>
+          <w:numId w:val="9"/>
+        </w:numPr>
+        <w:rPr>
+          <w:i/>
+          <w:iCs/>
+        </w:rPr>
+      </w:pPr>
+      <w:r>
+        <w:rPr>
+          <w:i/>
+          <w:iCs/>
+        </w:rPr>
+        <w:t>no shutdown</w:t>
+      </w:r>
+    </w:p>
+    <w:p/>
+    <w:p>
+      <w:r>
+        <w:t>Guardar la configuración</w:t>
+      </w:r>
+    </w:p>
+    <w:p>
+      <w:pPr>
+        <w:pStyle w:val="Prrafodelista"/>
+        <w:numPr>
+          <w:ilvl w:val="0"/>
+          <w:numId w:val="10"/>
+        </w:numPr>
+        <w:rPr>
+          <w:i/>
+          <w:iCs/>
+        </w:rPr>
+      </w:pPr>
+      <w:r>
+        <w:rPr>
+          <w:i/>
+          <w:iCs/>
+        </w:rPr>
+        <w:t>end &gt; write memory</w:t>
+      </w:r>
+    </w:p>
+    <w:p/>
+    <w:p>
+      <w:r>
+        <w:br w:type="page"/>
+      </w:r>
+    </w:p>
+    <w:p/>
+    <w:p>
+      <w:pPr>
+        <w:rPr>
+          <w:b/>
+          <w:bCs/>
+        </w:rPr>
+      </w:pPr>
+      <w:r>
+        <w:rPr>
+          <w:b/>
+          <w:bCs/>
+        </w:rPr>
+        <w:t>Crear usuarios en Active Directory</w:t>
+      </w:r>
+    </w:p>
+    <w:p>
+      <w:pPr>
+        <w:numPr>
+          <w:ilvl w:val="0"/>
+          <w:numId w:val="11"/>
+        </w:numPr>
+      </w:pPr>
+      <w:r>
+        <w:rPr>
+          <w:b/>
+          <w:bCs/>
+        </w:rPr>
+        <w:t>Pasos</w:t>
+      </w:r>
+      <w:r>
+        <w:t>:</w:t>
+      </w:r>
+    </w:p>
+    <w:p>
+      <w:pPr>
+        <w:numPr>
+          <w:ilvl w:val="1"/>
+          <w:numId w:val="11"/>
+        </w:numPr>
+      </w:pPr>
+      <w:r>
+        <w:t xml:space="preserve">Abre el Administrador del servidor y ve a </w:t>
+      </w:r>
+      <w:r>
+        <w:rPr>
+          <w:b/>
+          <w:bCs/>
+        </w:rPr>
+        <w:t>Herramientas</w:t>
+      </w:r>
+      <w:r>
+        <w:t xml:space="preserve"> &gt; </w:t>
+      </w:r>
+      <w:r>
+        <w:rPr>
+          <w:b/>
+          <w:bCs/>
+        </w:rPr>
+        <w:t>Usuarios y equipos de Active Directory</w:t>
+      </w:r>
+      <w:r>
+        <w:t>.</w:t>
+      </w:r>
+    </w:p>
+    <w:p>
+      <w:pPr>
+        <w:numPr>
+          <w:ilvl w:val="1"/>
+          <w:numId w:val="11"/>
+        </w:numPr>
+      </w:pPr>
+      <w:r>
+        <w:t xml:space="preserve">Haz clic derecho en el dominio y selecciona </w:t>
+      </w:r>
+      <w:r>
+        <w:rPr>
+          <w:b/>
+          <w:bCs/>
+        </w:rPr>
+        <w:t>Nuevo</w:t>
+      </w:r>
+      <w:r>
+        <w:t xml:space="preserve"> &gt; </w:t>
+      </w:r>
+      <w:r>
+        <w:rPr>
+          <w:b/>
+          <w:bCs/>
+        </w:rPr>
+        <w:t>Usuario</w:t>
+      </w:r>
+      <w:r>
+        <w:t>.</w:t>
+      </w:r>
+    </w:p>
+    <w:p>
+      <w:pPr>
+        <w:numPr>
+          <w:ilvl w:val="1"/>
+          <w:numId w:val="11"/>
+        </w:numPr>
+      </w:pPr>
+      <w:r>
+        <w:t>Rellena la información del usuario (nombre, apellido, nombre de inicio de sesión, contraseña).</w:t>
+      </w:r>
+    </w:p>
+    <w:p>
+      <w:pPr>
+        <w:numPr>
+          <w:ilvl w:val="1"/>
+          <w:numId w:val="11"/>
+        </w:numPr>
+      </w:pPr>
+      <w:r>
+        <w:t>Configura los privilegios y accesos según el tipo de usuario.</w:t>
+      </w:r>
+    </w:p>
+    <w:p>
+      <w:pPr>
+        <w:numPr>
+          <w:ilvl w:val="1"/>
+          <w:numId w:val="11"/>
+        </w:numPr>
+      </w:pPr>
+      <w:r>
+        <w:t>Repite el proceso para cada usuario.</w:t>
+      </w:r>
+    </w:p>
+    <w:p>
+      <w:pPr>
+        <w:numPr>
+          <w:ilvl w:val="1"/>
+          <w:numId w:val="11"/>
+        </w:numPr>
+      </w:pPr>
+      <w:r>
+        <w:t>En las computadoras cliente, configura la IP para estar en el mismo rango que el servidor y únelas al dominio2.</w:t>
+      </w:r>
+    </w:p>
+    <w:p>
+      <w:pPr>
+        <w:rPr>
+          <w:b/>
+          <w:bCs/>
+        </w:rPr>
+      </w:pPr>
+      <w:r>
+        <w:rPr>
+          <w:b/>
+          <w:bCs/>
+        </w:rPr>
+        <w:br w:type="page"/>
+      </w:r>
+    </w:p>
+    <w:p>
+      <w:pPr>
+        <w:rPr>
+          <w:b/>
+          <w:bCs/>
+        </w:rPr>
+      </w:pPr>
+      <w:r>
+        <w:rPr>
+          <w:b/>
+          <w:bCs/>
+        </w:rPr>
+        <w:lastRenderedPageBreak/>
+        <w:t>Hacer reglas en Fortinet para bloquear páginas y proteger la red</w:t>
+      </w:r>
+    </w:p>
+    <w:p>
+      <w:pPr>
+        <w:numPr>
+          <w:ilvl w:val="0"/>
+          <w:numId w:val="12"/>
+        </w:numPr>
+      </w:pPr>
+      <w:r>
+        <w:rPr>
+          <w:b/>
+          <w:bCs/>
+        </w:rPr>
+        <w:t>Dispositivos y software</w:t>
+      </w:r>
+      <w:r>
+        <w:t>:</w:t>
+      </w:r>
+    </w:p>
+    <w:p>
+      <w:pPr>
+        <w:numPr>
+          <w:ilvl w:val="1"/>
+          <w:numId w:val="12"/>
+        </w:numPr>
+      </w:pPr>
+      <w:r>
+        <w:t>Dispositivo Fortinet (Fortigate).</w:t>
+      </w:r>
+    </w:p>
+    <w:p>
+      <w:pPr>
+        <w:numPr>
+          <w:ilvl w:val="1"/>
+          <w:numId w:val="12"/>
+        </w:numPr>
+      </w:pPr>
+      <w:r>
+        <w:t>Acceso a la interfaz de configuración de Fortinet.</w:t>
+      </w:r>
+    </w:p>
+    <w:p>
+      <w:pPr>
+        <w:numPr>
+          <w:ilvl w:val="0"/>
+          <w:numId w:val="12"/>
+        </w:numPr>
+      </w:pPr>
+      <w:r>
+        <w:rPr>
+          <w:b/>
+          <w:bCs/>
+        </w:rPr>
+        <w:t>Pasos</w:t>
+      </w:r>
+      <w:r>
+        <w:t>:</w:t>
+      </w:r>
+    </w:p>
+    <w:p>
+      <w:pPr>
+        <w:numPr>
+          <w:ilvl w:val="1"/>
+          <w:numId w:val="12"/>
+        </w:numPr>
+      </w:pPr>
+      <w:r>
+        <w:t xml:space="preserve">Accede a </w:t>
+      </w:r>
+      <w:r>
+        <w:rPr>
+          <w:b/>
+          <w:bCs/>
+        </w:rPr>
+        <w:t>Security Profiles</w:t>
+      </w:r>
+      <w:r>
+        <w:t xml:space="preserve"> &gt; </w:t>
+      </w:r>
+      <w:r>
+        <w:rPr>
+          <w:b/>
+          <w:bCs/>
+        </w:rPr>
+        <w:t>Web Filter</w:t>
+      </w:r>
+      <w:r>
+        <w:t xml:space="preserve"> &gt; </w:t>
+      </w:r>
+      <w:r>
+        <w:rPr>
+          <w:b/>
+          <w:bCs/>
+        </w:rPr>
+        <w:t>Static URL Filter</w:t>
+      </w:r>
+      <w:r>
+        <w:t>.</w:t>
+      </w:r>
+    </w:p>
+    <w:p>
+      <w:pPr>
+        <w:numPr>
+          <w:ilvl w:val="1"/>
+          <w:numId w:val="12"/>
+        </w:numPr>
+      </w:pPr>
+      <w:r>
+        <w:t>Crea un filtro para bloquear las URLs específicas.</w:t>
+      </w:r>
+    </w:p>
+    <w:p>
+      <w:pPr>
+        <w:numPr>
+          <w:ilvl w:val="1"/>
+          <w:numId w:val="12"/>
+        </w:numPr>
+      </w:pPr>
+      <w:r>
+        <w:t xml:space="preserve">Ve a </w:t>
+      </w:r>
+      <w:r>
+        <w:rPr>
+          <w:b/>
+          <w:bCs/>
+        </w:rPr>
+        <w:t>Policy &amp; Objects</w:t>
+      </w:r>
+      <w:r>
+        <w:t xml:space="preserve"> &gt; </w:t>
+      </w:r>
+      <w:r>
+        <w:rPr>
+          <w:b/>
+          <w:bCs/>
+        </w:rPr>
+        <w:t>IPv4 Policy</w:t>
+      </w:r>
+      <w:r>
+        <w:t xml:space="preserve"> &gt; </w:t>
+      </w:r>
+      <w:r>
+        <w:rPr>
+          <w:b/>
+          <w:bCs/>
+        </w:rPr>
+        <w:t>Create New</w:t>
+      </w:r>
+      <w:r>
+        <w:t>.</w:t>
+      </w:r>
+    </w:p>
+    <w:p>
+      <w:pPr>
+        <w:numPr>
+          <w:ilvl w:val="1"/>
+          <w:numId w:val="12"/>
+        </w:numPr>
+      </w:pPr>
+      <w:r>
+        <w:t>Configura la política con las interfaces de entrada y salida, fuente y destino, y activa el filtro web5.</w:t>
+      </w:r>
+    </w:p>
+    <w:p/>
     <w:p/>
     <w:sectPr>
       <w:pgSz w:w="12240" w:h="15840"/>
@@ -199,6 +1286,458 @@
 <file path=word/numbering.xml><?xml version="1.0" encoding="utf-8"?>
 <w:numbering xmlns:wpc="http://schemas.microsoft.com/office/word/2010/wordprocessingCanvas" xmlns:cx="http://schemas.microsoft.com/office/drawing/2014/chartex" xmlns:cx1="http://schemas.microsoft.com/office/drawing/2015/9/8/chartex" xmlns:cx2="http://schemas.microsoft.com/office/drawing/2015/10/21/chartex" xmlns:cx3="http://schemas.microsoft.com/office/drawing/2016/5/9/chartex" xmlns:cx4="http://schemas.microsoft.com/office/drawing/2016/5/10/chartex" xmlns:cx5="http://schemas.microsoft.com/office/drawing/2016/5/11/chartex" xmlns:cx6="http://schemas.microsoft.com/office/drawing/2016/5/12/chartex" xmlns:cx7="http://schemas.microsoft.com/office/drawing/2016/5/13/chartex" xmlns:cx8="http://schemas.microsoft.com/office/drawing/2016/5/14/chartex" xmlns:mc="http://schemas.openxmlformats.org/markup-compatibility/2006" xmlns:aink="http://schemas.microsoft.com/office/drawing/2016/ink" xmlns:am3d="http://schemas.microsoft.com/office/drawing/2017/model3d" xmlns:o="urn:schemas-microsoft-com:office:office" xmlns:r="http://schemas.openxmlformats.org/officeDocument/2006/relationships" xmlns:m="http://schemas.openxmlformats.org/officeDocument/2006/math" xmlns:v="urn:schemas-microsoft-com:vml" xmlns:wp14="http://schemas.microsoft.com/office/word/2010/wordprocessingDrawing" xmlns:wp="http://schemas.openxmlformats.org/drawingml/2006/wordprocessingDrawing" xmlns:w10="urn:schemas-microsoft-com:office:word" xmlns:w="http://schemas.openxmlformats.org/wordprocessingml/2006/main" xmlns:w14="http://schemas.microsoft.com/office/word/2010/wordml" xmlns:w15="http://schemas.microsoft.com/office/word/2012/wordml" xmlns:w16cex="http://schemas.microsoft.com/office/word/2018/wordml/cex" xmlns:w16cid="http://schemas.microsoft.com/office/word/2016/wordml/cid" xmlns:w16="http://schemas.microsoft.com/office/word/2018/wordml" xmlns:w16sdtdh="http://schemas.microsoft.com/office/word/2020/wordml/sdtdatahash" xmlns:w16se="http://schemas.microsoft.com/office/word/2015/wordml/symex" xmlns:wpg="http://schemas.microsoft.com/office/word/2010/wordprocessingGroup" xmlns:wpi="http://schemas.microsoft.com/office/word/2010/wordprocessingInk" xmlns:wne="http://schemas.microsoft.com/office/word/2006/wordml" xmlns:wps="http://schemas.microsoft.com/office/word/2010/wordprocessingShape" mc:Ignorable="w14 w15 w16se w16cid w16 w16cex w16sdtdh wp14">
   <w:abstractNum w:abstractNumId="0" w15:restartNumberingAfterBreak="0">
+    <w:nsid w:val="044D3CC3"/>
+    <w:multiLevelType w:val="hybridMultilevel"/>
+    <w:tmpl w:val="8C726198"/>
+    <w:lvl w:ilvl="0" w:tplc="04090001">
+      <w:start w:val="1"/>
+      <w:numFmt w:val="bullet"/>
+      <w:lvlText w:val=""/>
+      <w:lvlJc w:val="left"/>
+      <w:pPr>
+        <w:ind w:left="720" w:hanging="360"/>
+      </w:pPr>
+      <w:rPr>
+        <w:rFonts w:ascii="Symbol" w:hAnsi="Symbol" w:hint="default"/>
+      </w:rPr>
+    </w:lvl>
+    <w:lvl w:ilvl="1" w:tplc="04090003">
+      <w:start w:val="1"/>
+      <w:numFmt w:val="bullet"/>
+      <w:lvlText w:val="o"/>
+      <w:lvlJc w:val="left"/>
+      <w:pPr>
+        <w:ind w:left="1440" w:hanging="360"/>
+      </w:pPr>
+      <w:rPr>
+        <w:rFonts w:ascii="Courier New" w:hAnsi="Courier New" w:cs="Courier New" w:hint="default"/>
+      </w:rPr>
+    </w:lvl>
+    <w:lvl w:ilvl="2" w:tplc="04090005">
+      <w:start w:val="1"/>
+      <w:numFmt w:val="bullet"/>
+      <w:lvlText w:val=""/>
+      <w:lvlJc w:val="left"/>
+      <w:pPr>
+        <w:ind w:left="2160" w:hanging="360"/>
+      </w:pPr>
+      <w:rPr>
+        <w:rFonts w:ascii="Wingdings" w:hAnsi="Wingdings" w:hint="default"/>
+      </w:rPr>
+    </w:lvl>
+    <w:lvl w:ilvl="3" w:tplc="04090001">
+      <w:start w:val="1"/>
+      <w:numFmt w:val="bullet"/>
+      <w:lvlText w:val=""/>
+      <w:lvlJc w:val="left"/>
+      <w:pPr>
+        <w:ind w:left="2880" w:hanging="360"/>
+      </w:pPr>
+      <w:rPr>
+        <w:rFonts w:ascii="Symbol" w:hAnsi="Symbol" w:hint="default"/>
+      </w:rPr>
+    </w:lvl>
+    <w:lvl w:ilvl="4" w:tplc="04090003">
+      <w:start w:val="1"/>
+      <w:numFmt w:val="bullet"/>
+      <w:lvlText w:val="o"/>
+      <w:lvlJc w:val="left"/>
+      <w:pPr>
+        <w:ind w:left="3600" w:hanging="360"/>
+      </w:pPr>
+      <w:rPr>
+        <w:rFonts w:ascii="Courier New" w:hAnsi="Courier New" w:cs="Courier New" w:hint="default"/>
+      </w:rPr>
+    </w:lvl>
+    <w:lvl w:ilvl="5" w:tplc="04090005">
+      <w:start w:val="1"/>
+      <w:numFmt w:val="bullet"/>
+      <w:lvlText w:val=""/>
+      <w:lvlJc w:val="left"/>
+      <w:pPr>
+        <w:ind w:left="4320" w:hanging="360"/>
+      </w:pPr>
+      <w:rPr>
+        <w:rFonts w:ascii="Wingdings" w:hAnsi="Wingdings" w:hint="default"/>
+      </w:rPr>
+    </w:lvl>
+    <w:lvl w:ilvl="6" w:tplc="04090001">
+      <w:start w:val="1"/>
+      <w:numFmt w:val="bullet"/>
+      <w:lvlText w:val=""/>
+      <w:lvlJc w:val="left"/>
+      <w:pPr>
+        <w:ind w:left="5040" w:hanging="360"/>
+      </w:pPr>
+      <w:rPr>
+        <w:rFonts w:ascii="Symbol" w:hAnsi="Symbol" w:hint="default"/>
+      </w:rPr>
+    </w:lvl>
+    <w:lvl w:ilvl="7" w:tplc="04090003">
+      <w:start w:val="1"/>
+      <w:numFmt w:val="bullet"/>
+      <w:lvlText w:val="o"/>
+      <w:lvlJc w:val="left"/>
+      <w:pPr>
+        <w:ind w:left="5760" w:hanging="360"/>
+      </w:pPr>
+      <w:rPr>
+        <w:rFonts w:ascii="Courier New" w:hAnsi="Courier New" w:cs="Courier New" w:hint="default"/>
+      </w:rPr>
+    </w:lvl>
+    <w:lvl w:ilvl="8" w:tplc="04090005">
+      <w:start w:val="1"/>
+      <w:numFmt w:val="bullet"/>
+      <w:lvlText w:val=""/>
+      <w:lvlJc w:val="left"/>
+      <w:pPr>
+        <w:ind w:left="6480" w:hanging="360"/>
+      </w:pPr>
+      <w:rPr>
+        <w:rFonts w:ascii="Wingdings" w:hAnsi="Wingdings" w:hint="default"/>
+      </w:rPr>
+    </w:lvl>
+  </w:abstractNum>
+  <w:abstractNum w:abstractNumId="1" w15:restartNumberingAfterBreak="0">
+    <w:nsid w:val="04B2560C"/>
+    <w:multiLevelType w:val="hybridMultilevel"/>
+    <w:tmpl w:val="A95478C2"/>
+    <w:lvl w:ilvl="0" w:tplc="04090001">
+      <w:start w:val="1"/>
+      <w:numFmt w:val="bullet"/>
+      <w:lvlText w:val=""/>
+      <w:lvlJc w:val="left"/>
+      <w:pPr>
+        <w:ind w:left="720" w:hanging="360"/>
+      </w:pPr>
+      <w:rPr>
+        <w:rFonts w:ascii="Symbol" w:hAnsi="Symbol" w:hint="default"/>
+      </w:rPr>
+    </w:lvl>
+    <w:lvl w:ilvl="1" w:tplc="04090003">
+      <w:start w:val="1"/>
+      <w:numFmt w:val="bullet"/>
+      <w:lvlText w:val="o"/>
+      <w:lvlJc w:val="left"/>
+      <w:pPr>
+        <w:ind w:left="1440" w:hanging="360"/>
+      </w:pPr>
+      <w:rPr>
+        <w:rFonts w:ascii="Courier New" w:hAnsi="Courier New" w:cs="Courier New" w:hint="default"/>
+      </w:rPr>
+    </w:lvl>
+    <w:lvl w:ilvl="2" w:tplc="04090005">
+      <w:start w:val="1"/>
+      <w:numFmt w:val="bullet"/>
+      <w:lvlText w:val=""/>
+      <w:lvlJc w:val="left"/>
+      <w:pPr>
+        <w:ind w:left="2160" w:hanging="360"/>
+      </w:pPr>
+      <w:rPr>
+        <w:rFonts w:ascii="Wingdings" w:hAnsi="Wingdings" w:hint="default"/>
+      </w:rPr>
+    </w:lvl>
+    <w:lvl w:ilvl="3" w:tplc="04090001">
+      <w:start w:val="1"/>
+      <w:numFmt w:val="bullet"/>
+      <w:lvlText w:val=""/>
+      <w:lvlJc w:val="left"/>
+      <w:pPr>
+        <w:ind w:left="2880" w:hanging="360"/>
+      </w:pPr>
+      <w:rPr>
+        <w:rFonts w:ascii="Symbol" w:hAnsi="Symbol" w:hint="default"/>
+      </w:rPr>
+    </w:lvl>
+    <w:lvl w:ilvl="4" w:tplc="04090003">
+      <w:start w:val="1"/>
+      <w:numFmt w:val="bullet"/>
+      <w:lvlText w:val="o"/>
+      <w:lvlJc w:val="left"/>
+      <w:pPr>
+        <w:ind w:left="3600" w:hanging="360"/>
+      </w:pPr>
+      <w:rPr>
+        <w:rFonts w:ascii="Courier New" w:hAnsi="Courier New" w:cs="Courier New" w:hint="default"/>
+      </w:rPr>
+    </w:lvl>
+    <w:lvl w:ilvl="5" w:tplc="04090005">
+      <w:start w:val="1"/>
+      <w:numFmt w:val="bullet"/>
+      <w:lvlText w:val=""/>
+      <w:lvlJc w:val="left"/>
+      <w:pPr>
+        <w:ind w:left="4320" w:hanging="360"/>
+      </w:pPr>
+      <w:rPr>
+        <w:rFonts w:ascii="Wingdings" w:hAnsi="Wingdings" w:hint="default"/>
+      </w:rPr>
+    </w:lvl>
+    <w:lvl w:ilvl="6" w:tplc="04090001">
+      <w:start w:val="1"/>
+      <w:numFmt w:val="bullet"/>
+      <w:lvlText w:val=""/>
+      <w:lvlJc w:val="left"/>
+      <w:pPr>
+        <w:ind w:left="5040" w:hanging="360"/>
+      </w:pPr>
+      <w:rPr>
+        <w:rFonts w:ascii="Symbol" w:hAnsi="Symbol" w:hint="default"/>
+      </w:rPr>
+    </w:lvl>
+    <w:lvl w:ilvl="7" w:tplc="04090003">
+      <w:start w:val="1"/>
+      <w:numFmt w:val="bullet"/>
+      <w:lvlText w:val="o"/>
+      <w:lvlJc w:val="left"/>
+      <w:pPr>
+        <w:ind w:left="5760" w:hanging="360"/>
+      </w:pPr>
+      <w:rPr>
+        <w:rFonts w:ascii="Courier New" w:hAnsi="Courier New" w:cs="Courier New" w:hint="default"/>
+      </w:rPr>
+    </w:lvl>
+    <w:lvl w:ilvl="8" w:tplc="04090005">
+      <w:start w:val="1"/>
+      <w:numFmt w:val="bullet"/>
+      <w:lvlText w:val=""/>
+      <w:lvlJc w:val="left"/>
+      <w:pPr>
+        <w:ind w:left="6480" w:hanging="360"/>
+      </w:pPr>
+      <w:rPr>
+        <w:rFonts w:ascii="Wingdings" w:hAnsi="Wingdings" w:hint="default"/>
+      </w:rPr>
+    </w:lvl>
+  </w:abstractNum>
+  <w:abstractNum w:abstractNumId="2" w15:restartNumberingAfterBreak="0">
+    <w:nsid w:val="05315F72"/>
+    <w:multiLevelType w:val="hybridMultilevel"/>
+    <w:tmpl w:val="A462C09E"/>
+    <w:lvl w:ilvl="0" w:tplc="04090001">
+      <w:start w:val="1"/>
+      <w:numFmt w:val="bullet"/>
+      <w:lvlText w:val=""/>
+      <w:lvlJc w:val="left"/>
+      <w:pPr>
+        <w:ind w:left="720" w:hanging="360"/>
+      </w:pPr>
+      <w:rPr>
+        <w:rFonts w:ascii="Symbol" w:hAnsi="Symbol" w:hint="default"/>
+      </w:rPr>
+    </w:lvl>
+    <w:lvl w:ilvl="1" w:tplc="04090003">
+      <w:start w:val="1"/>
+      <w:numFmt w:val="bullet"/>
+      <w:lvlText w:val="o"/>
+      <w:lvlJc w:val="left"/>
+      <w:pPr>
+        <w:ind w:left="1440" w:hanging="360"/>
+      </w:pPr>
+      <w:rPr>
+        <w:rFonts w:ascii="Courier New" w:hAnsi="Courier New" w:cs="Courier New" w:hint="default"/>
+      </w:rPr>
+    </w:lvl>
+    <w:lvl w:ilvl="2" w:tplc="04090005">
+      <w:start w:val="1"/>
+      <w:numFmt w:val="bullet"/>
+      <w:lvlText w:val=""/>
+      <w:lvlJc w:val="left"/>
+      <w:pPr>
+        <w:ind w:left="2160" w:hanging="360"/>
+      </w:pPr>
+      <w:rPr>
+        <w:rFonts w:ascii="Wingdings" w:hAnsi="Wingdings" w:hint="default"/>
+      </w:rPr>
+    </w:lvl>
+    <w:lvl w:ilvl="3" w:tplc="04090001">
+      <w:start w:val="1"/>
+      <w:numFmt w:val="bullet"/>
+      <w:lvlText w:val=""/>
+      <w:lvlJc w:val="left"/>
+      <w:pPr>
+        <w:ind w:left="2880" w:hanging="360"/>
+      </w:pPr>
+      <w:rPr>
+        <w:rFonts w:ascii="Symbol" w:hAnsi="Symbol" w:hint="default"/>
+      </w:rPr>
+    </w:lvl>
+    <w:lvl w:ilvl="4" w:tplc="04090003">
+      <w:start w:val="1"/>
+      <w:numFmt w:val="bullet"/>
+      <w:lvlText w:val="o"/>
+      <w:lvlJc w:val="left"/>
+      <w:pPr>
+        <w:ind w:left="3600" w:hanging="360"/>
+      </w:pPr>
+      <w:rPr>
+        <w:rFonts w:ascii="Courier New" w:hAnsi="Courier New" w:cs="Courier New" w:hint="default"/>
+      </w:rPr>
+    </w:lvl>
+    <w:lvl w:ilvl="5" w:tplc="04090005">
+      <w:start w:val="1"/>
+      <w:numFmt w:val="bullet"/>
+      <w:lvlText w:val=""/>
+      <w:lvlJc w:val="left"/>
+      <w:pPr>
+        <w:ind w:left="4320" w:hanging="360"/>
+      </w:pPr>
+      <w:rPr>
+        <w:rFonts w:ascii="Wingdings" w:hAnsi="Wingdings" w:hint="default"/>
+      </w:rPr>
+    </w:lvl>
+    <w:lvl w:ilvl="6" w:tplc="04090001">
+      <w:start w:val="1"/>
+      <w:numFmt w:val="bullet"/>
+      <w:lvlText w:val=""/>
+      <w:lvlJc w:val="left"/>
+      <w:pPr>
+        <w:ind w:left="5040" w:hanging="360"/>
+      </w:pPr>
+      <w:rPr>
+        <w:rFonts w:ascii="Symbol" w:hAnsi="Symbol" w:hint="default"/>
+      </w:rPr>
+    </w:lvl>
+    <w:lvl w:ilvl="7" w:tplc="04090003">
+      <w:start w:val="1"/>
+      <w:numFmt w:val="bullet"/>
+      <w:lvlText w:val="o"/>
+      <w:lvlJc w:val="left"/>
+      <w:pPr>
+        <w:ind w:left="5760" w:hanging="360"/>
+      </w:pPr>
+      <w:rPr>
+        <w:rFonts w:ascii="Courier New" w:hAnsi="Courier New" w:cs="Courier New" w:hint="default"/>
+      </w:rPr>
+    </w:lvl>
+    <w:lvl w:ilvl="8" w:tplc="04090005">
+      <w:start w:val="1"/>
+      <w:numFmt w:val="bullet"/>
+      <w:lvlText w:val=""/>
+      <w:lvlJc w:val="left"/>
+      <w:pPr>
+        <w:ind w:left="6480" w:hanging="360"/>
+      </w:pPr>
+      <w:rPr>
+        <w:rFonts w:ascii="Wingdings" w:hAnsi="Wingdings" w:hint="default"/>
+      </w:rPr>
+    </w:lvl>
+  </w:abstractNum>
+  <w:abstractNum w:abstractNumId="3" w15:restartNumberingAfterBreak="0">
+    <w:nsid w:val="11DA12E5"/>
+    <w:multiLevelType w:val="hybridMultilevel"/>
+    <w:tmpl w:val="3C9446A8"/>
+    <w:lvl w:ilvl="0" w:tplc="04090001">
+      <w:start w:val="1"/>
+      <w:numFmt w:val="bullet"/>
+      <w:lvlText w:val=""/>
+      <w:lvlJc w:val="left"/>
+      <w:pPr>
+        <w:ind w:left="720" w:hanging="360"/>
+      </w:pPr>
+      <w:rPr>
+        <w:rFonts w:ascii="Symbol" w:hAnsi="Symbol" w:hint="default"/>
+      </w:rPr>
+    </w:lvl>
+    <w:lvl w:ilvl="1" w:tplc="04090003">
+      <w:start w:val="1"/>
+      <w:numFmt w:val="bullet"/>
+      <w:lvlText w:val="o"/>
+      <w:lvlJc w:val="left"/>
+      <w:pPr>
+        <w:ind w:left="1440" w:hanging="360"/>
+      </w:pPr>
+      <w:rPr>
+        <w:rFonts w:ascii="Courier New" w:hAnsi="Courier New" w:cs="Courier New" w:hint="default"/>
+      </w:rPr>
+    </w:lvl>
+    <w:lvl w:ilvl="2" w:tplc="04090005">
+      <w:start w:val="1"/>
+      <w:numFmt w:val="bullet"/>
+      <w:lvlText w:val=""/>
+      <w:lvlJc w:val="left"/>
+      <w:pPr>
+        <w:ind w:left="2160" w:hanging="360"/>
+      </w:pPr>
+      <w:rPr>
+        <w:rFonts w:ascii="Wingdings" w:hAnsi="Wingdings" w:hint="default"/>
+      </w:rPr>
+    </w:lvl>
+    <w:lvl w:ilvl="3" w:tplc="04090001">
+      <w:start w:val="1"/>
+      <w:numFmt w:val="bullet"/>
+      <w:lvlText w:val=""/>
+      <w:lvlJc w:val="left"/>
+      <w:pPr>
+        <w:ind w:left="2880" w:hanging="360"/>
+      </w:pPr>
+      <w:rPr>
+        <w:rFonts w:ascii="Symbol" w:hAnsi="Symbol" w:hint="default"/>
+      </w:rPr>
+    </w:lvl>
+    <w:lvl w:ilvl="4" w:tplc="04090003">
+      <w:start w:val="1"/>
+      <w:numFmt w:val="bullet"/>
+      <w:lvlText w:val="o"/>
+      <w:lvlJc w:val="left"/>
+      <w:pPr>
+        <w:ind w:left="3600" w:hanging="360"/>
+      </w:pPr>
+      <w:rPr>
+        <w:rFonts w:ascii="Courier New" w:hAnsi="Courier New" w:cs="Courier New" w:hint="default"/>
+      </w:rPr>
+    </w:lvl>
+    <w:lvl w:ilvl="5" w:tplc="04090005">
+      <w:start w:val="1"/>
+      <w:numFmt w:val="bullet"/>
+      <w:lvlText w:val=""/>
+      <w:lvlJc w:val="left"/>
+      <w:pPr>
+        <w:ind w:left="4320" w:hanging="360"/>
+      </w:pPr>
+      <w:rPr>
+        <w:rFonts w:ascii="Wingdings" w:hAnsi="Wingdings" w:hint="default"/>
+      </w:rPr>
+    </w:lvl>
+    <w:lvl w:ilvl="6" w:tplc="04090001">
+      <w:start w:val="1"/>
+      <w:numFmt w:val="bullet"/>
+      <w:lvlText w:val=""/>
+      <w:lvlJc w:val="left"/>
+      <w:pPr>
+        <w:ind w:left="5040" w:hanging="360"/>
+      </w:pPr>
+      <w:rPr>
+        <w:rFonts w:ascii="Symbol" w:hAnsi="Symbol" w:hint="default"/>
+      </w:rPr>
+    </w:lvl>
+    <w:lvl w:ilvl="7" w:tplc="04090003">
+      <w:start w:val="1"/>
+      <w:numFmt w:val="bullet"/>
+      <w:lvlText w:val="o"/>
+      <w:lvlJc w:val="left"/>
+      <w:pPr>
+        <w:ind w:left="5760" w:hanging="360"/>
+      </w:pPr>
+      <w:rPr>
+        <w:rFonts w:ascii="Courier New" w:hAnsi="Courier New" w:cs="Courier New" w:hint="default"/>
+      </w:rPr>
+    </w:lvl>
+    <w:lvl w:ilvl="8" w:tplc="04090005">
+      <w:start w:val="1"/>
+      <w:numFmt w:val="bullet"/>
+      <w:lvlText w:val=""/>
+      <w:lvlJc w:val="left"/>
+      <w:pPr>
+        <w:ind w:left="6480" w:hanging="360"/>
+      </w:pPr>
+      <w:rPr>
+        <w:rFonts w:ascii="Wingdings" w:hAnsi="Wingdings" w:hint="default"/>
+      </w:rPr>
+    </w:lvl>
+  </w:abstractNum>
+  <w:abstractNum w:abstractNumId="4" w15:restartNumberingAfterBreak="0">
     <w:nsid w:val="18DD0153"/>
     <w:multiLevelType w:val="hybridMultilevel"/>
     <w:tmpl w:val="2802327A"/>
@@ -311,7 +1850,471 @@
       </w:rPr>
     </w:lvl>
   </w:abstractNum>
-  <w:abstractNum w:abstractNumId="1" w15:restartNumberingAfterBreak="0">
+  <w:abstractNum w:abstractNumId="5" w15:restartNumberingAfterBreak="0">
+    <w:nsid w:val="21C23AEC"/>
+    <w:multiLevelType w:val="multilevel"/>
+    <w:tmpl w:val="6C440EFE"/>
+    <w:lvl w:ilvl="0">
+      <w:start w:val="1"/>
+      <w:numFmt w:val="decimal"/>
+      <w:lvlText w:val="%1."/>
+      <w:lvlJc w:val="left"/>
+      <w:pPr>
+        <w:tabs>
+          <w:tab w:val="num" w:pos="720"/>
+        </w:tabs>
+        <w:ind w:left="720" w:hanging="360"/>
+      </w:pPr>
+    </w:lvl>
+    <w:lvl w:ilvl="1">
+      <w:start w:val="1"/>
+      <w:numFmt w:val="bullet"/>
+      <w:lvlText w:val="o"/>
+      <w:lvlJc w:val="left"/>
+      <w:pPr>
+        <w:tabs>
+          <w:tab w:val="num" w:pos="1440"/>
+        </w:tabs>
+        <w:ind w:left="1440" w:hanging="360"/>
+      </w:pPr>
+      <w:rPr>
+        <w:rFonts w:ascii="Courier New" w:hAnsi="Courier New" w:cs="Times New Roman" w:hint="default"/>
+        <w:sz w:val="20"/>
+      </w:rPr>
+    </w:lvl>
+    <w:lvl w:ilvl="2">
+      <w:start w:val="1"/>
+      <w:numFmt w:val="decimal"/>
+      <w:lvlText w:val="%3."/>
+      <w:lvlJc w:val="left"/>
+      <w:pPr>
+        <w:tabs>
+          <w:tab w:val="num" w:pos="2160"/>
+        </w:tabs>
+        <w:ind w:left="2160" w:hanging="360"/>
+      </w:pPr>
+    </w:lvl>
+    <w:lvl w:ilvl="3">
+      <w:start w:val="1"/>
+      <w:numFmt w:val="decimal"/>
+      <w:lvlText w:val="%4."/>
+      <w:lvlJc w:val="left"/>
+      <w:pPr>
+        <w:tabs>
+          <w:tab w:val="num" w:pos="2880"/>
+        </w:tabs>
+        <w:ind w:left="2880" w:hanging="360"/>
+      </w:pPr>
+    </w:lvl>
+    <w:lvl w:ilvl="4">
+      <w:start w:val="1"/>
+      <w:numFmt w:val="decimal"/>
+      <w:lvlText w:val="%5."/>
+      <w:lvlJc w:val="left"/>
+      <w:pPr>
+        <w:tabs>
+          <w:tab w:val="num" w:pos="3600"/>
+        </w:tabs>
+        <w:ind w:left="3600" w:hanging="360"/>
+      </w:pPr>
+    </w:lvl>
+    <w:lvl w:ilvl="5">
+      <w:start w:val="1"/>
+      <w:numFmt w:val="decimal"/>
+      <w:lvlText w:val="%6."/>
+      <w:lvlJc w:val="left"/>
+      <w:pPr>
+        <w:tabs>
+          <w:tab w:val="num" w:pos="4320"/>
+        </w:tabs>
+        <w:ind w:left="4320" w:hanging="360"/>
+      </w:pPr>
+    </w:lvl>
+    <w:lvl w:ilvl="6">
+      <w:start w:val="1"/>
+      <w:numFmt w:val="decimal"/>
+      <w:lvlText w:val="%7."/>
+      <w:lvlJc w:val="left"/>
+      <w:pPr>
+        <w:tabs>
+          <w:tab w:val="num" w:pos="5040"/>
+        </w:tabs>
+        <w:ind w:left="5040" w:hanging="360"/>
+      </w:pPr>
+    </w:lvl>
+    <w:lvl w:ilvl="7">
+      <w:start w:val="1"/>
+      <w:numFmt w:val="decimal"/>
+      <w:lvlText w:val="%8."/>
+      <w:lvlJc w:val="left"/>
+      <w:pPr>
+        <w:tabs>
+          <w:tab w:val="num" w:pos="5760"/>
+        </w:tabs>
+        <w:ind w:left="5760" w:hanging="360"/>
+      </w:pPr>
+    </w:lvl>
+    <w:lvl w:ilvl="8">
+      <w:start w:val="1"/>
+      <w:numFmt w:val="decimal"/>
+      <w:lvlText w:val="%9."/>
+      <w:lvlJc w:val="left"/>
+      <w:pPr>
+        <w:tabs>
+          <w:tab w:val="num" w:pos="6480"/>
+        </w:tabs>
+        <w:ind w:left="6480" w:hanging="360"/>
+      </w:pPr>
+    </w:lvl>
+  </w:abstractNum>
+  <w:abstractNum w:abstractNumId="6" w15:restartNumberingAfterBreak="0">
+    <w:nsid w:val="2FCD7C1B"/>
+    <w:multiLevelType w:val="multilevel"/>
+    <w:tmpl w:val="B27CCC5A"/>
+    <w:lvl w:ilvl="0">
+      <w:start w:val="1"/>
+      <w:numFmt w:val="decimal"/>
+      <w:lvlText w:val="%1."/>
+      <w:lvlJc w:val="left"/>
+      <w:pPr>
+        <w:tabs>
+          <w:tab w:val="num" w:pos="720"/>
+        </w:tabs>
+        <w:ind w:left="720" w:hanging="360"/>
+      </w:pPr>
+    </w:lvl>
+    <w:lvl w:ilvl="1">
+      <w:start w:val="1"/>
+      <w:numFmt w:val="bullet"/>
+      <w:lvlText w:val="o"/>
+      <w:lvlJc w:val="left"/>
+      <w:pPr>
+        <w:tabs>
+          <w:tab w:val="num" w:pos="1440"/>
+        </w:tabs>
+        <w:ind w:left="1440" w:hanging="360"/>
+      </w:pPr>
+      <w:rPr>
+        <w:rFonts w:ascii="Courier New" w:hAnsi="Courier New" w:cs="Times New Roman" w:hint="default"/>
+        <w:sz w:val="20"/>
+      </w:rPr>
+    </w:lvl>
+    <w:lvl w:ilvl="2">
+      <w:start w:val="1"/>
+      <w:numFmt w:val="decimal"/>
+      <w:lvlText w:val="%3."/>
+      <w:lvlJc w:val="left"/>
+      <w:pPr>
+        <w:tabs>
+          <w:tab w:val="num" w:pos="2160"/>
+        </w:tabs>
+        <w:ind w:left="2160" w:hanging="360"/>
+      </w:pPr>
+    </w:lvl>
+    <w:lvl w:ilvl="3">
+      <w:start w:val="1"/>
+      <w:numFmt w:val="decimal"/>
+      <w:lvlText w:val="%4."/>
+      <w:lvlJc w:val="left"/>
+      <w:pPr>
+        <w:tabs>
+          <w:tab w:val="num" w:pos="2880"/>
+        </w:tabs>
+        <w:ind w:left="2880" w:hanging="360"/>
+      </w:pPr>
+    </w:lvl>
+    <w:lvl w:ilvl="4">
+      <w:start w:val="1"/>
+      <w:numFmt w:val="decimal"/>
+      <w:lvlText w:val="%5."/>
+      <w:lvlJc w:val="left"/>
+      <w:pPr>
+        <w:tabs>
+          <w:tab w:val="num" w:pos="3600"/>
+        </w:tabs>
+        <w:ind w:left="3600" w:hanging="360"/>
+      </w:pPr>
+    </w:lvl>
+    <w:lvl w:ilvl="5">
+      <w:start w:val="1"/>
+      <w:numFmt w:val="decimal"/>
+      <w:lvlText w:val="%6."/>
+      <w:lvlJc w:val="left"/>
+      <w:pPr>
+        <w:tabs>
+          <w:tab w:val="num" w:pos="4320"/>
+        </w:tabs>
+        <w:ind w:left="4320" w:hanging="360"/>
+      </w:pPr>
+    </w:lvl>
+    <w:lvl w:ilvl="6">
+      <w:start w:val="1"/>
+      <w:numFmt w:val="decimal"/>
+      <w:lvlText w:val="%7."/>
+      <w:lvlJc w:val="left"/>
+      <w:pPr>
+        <w:tabs>
+          <w:tab w:val="num" w:pos="5040"/>
+        </w:tabs>
+        <w:ind w:left="5040" w:hanging="360"/>
+      </w:pPr>
+    </w:lvl>
+    <w:lvl w:ilvl="7">
+      <w:start w:val="1"/>
+      <w:numFmt w:val="decimal"/>
+      <w:lvlText w:val="%8."/>
+      <w:lvlJc w:val="left"/>
+      <w:pPr>
+        <w:tabs>
+          <w:tab w:val="num" w:pos="5760"/>
+        </w:tabs>
+        <w:ind w:left="5760" w:hanging="360"/>
+      </w:pPr>
+    </w:lvl>
+    <w:lvl w:ilvl="8">
+      <w:start w:val="1"/>
+      <w:numFmt w:val="decimal"/>
+      <w:lvlText w:val="%9."/>
+      <w:lvlJc w:val="left"/>
+      <w:pPr>
+        <w:tabs>
+          <w:tab w:val="num" w:pos="6480"/>
+        </w:tabs>
+        <w:ind w:left="6480" w:hanging="360"/>
+      </w:pPr>
+    </w:lvl>
+  </w:abstractNum>
+  <w:abstractNum w:abstractNumId="7" w15:restartNumberingAfterBreak="0">
+    <w:nsid w:val="353F7B6D"/>
+    <w:multiLevelType w:val="multilevel"/>
+    <w:tmpl w:val="C748D03E"/>
+    <w:lvl w:ilvl="0">
+      <w:start w:val="1"/>
+      <w:numFmt w:val="decimal"/>
+      <w:lvlText w:val="%1."/>
+      <w:lvlJc w:val="left"/>
+      <w:pPr>
+        <w:tabs>
+          <w:tab w:val="num" w:pos="720"/>
+        </w:tabs>
+        <w:ind w:left="720" w:hanging="360"/>
+      </w:pPr>
+    </w:lvl>
+    <w:lvl w:ilvl="1">
+      <w:start w:val="1"/>
+      <w:numFmt w:val="bullet"/>
+      <w:lvlText w:val="o"/>
+      <w:lvlJc w:val="left"/>
+      <w:pPr>
+        <w:tabs>
+          <w:tab w:val="num" w:pos="1440"/>
+        </w:tabs>
+        <w:ind w:left="1440" w:hanging="360"/>
+      </w:pPr>
+      <w:rPr>
+        <w:rFonts w:ascii="Courier New" w:hAnsi="Courier New" w:cs="Times New Roman" w:hint="default"/>
+        <w:sz w:val="20"/>
+      </w:rPr>
+    </w:lvl>
+    <w:lvl w:ilvl="2">
+      <w:start w:val="1"/>
+      <w:numFmt w:val="decimal"/>
+      <w:lvlText w:val="%3."/>
+      <w:lvlJc w:val="left"/>
+      <w:pPr>
+        <w:tabs>
+          <w:tab w:val="num" w:pos="2160"/>
+        </w:tabs>
+        <w:ind w:left="2160" w:hanging="360"/>
+      </w:pPr>
+    </w:lvl>
+    <w:lvl w:ilvl="3">
+      <w:start w:val="1"/>
+      <w:numFmt w:val="decimal"/>
+      <w:lvlText w:val="%4."/>
+      <w:lvlJc w:val="left"/>
+      <w:pPr>
+        <w:tabs>
+          <w:tab w:val="num" w:pos="2880"/>
+        </w:tabs>
+        <w:ind w:left="2880" w:hanging="360"/>
+      </w:pPr>
+    </w:lvl>
+    <w:lvl w:ilvl="4">
+      <w:start w:val="1"/>
+      <w:numFmt w:val="decimal"/>
+      <w:lvlText w:val="%5."/>
+      <w:lvlJc w:val="left"/>
+      <w:pPr>
+        <w:tabs>
+          <w:tab w:val="num" w:pos="3600"/>
+        </w:tabs>
+        <w:ind w:left="3600" w:hanging="360"/>
+      </w:pPr>
+    </w:lvl>
+    <w:lvl w:ilvl="5">
+      <w:start w:val="1"/>
+      <w:numFmt w:val="decimal"/>
+      <w:lvlText w:val="%6."/>
+      <w:lvlJc w:val="left"/>
+      <w:pPr>
+        <w:tabs>
+          <w:tab w:val="num" w:pos="4320"/>
+        </w:tabs>
+        <w:ind w:left="4320" w:hanging="360"/>
+      </w:pPr>
+    </w:lvl>
+    <w:lvl w:ilvl="6">
+      <w:start w:val="1"/>
+      <w:numFmt w:val="decimal"/>
+      <w:lvlText w:val="%7."/>
+      <w:lvlJc w:val="left"/>
+      <w:pPr>
+        <w:tabs>
+          <w:tab w:val="num" w:pos="5040"/>
+        </w:tabs>
+        <w:ind w:left="5040" w:hanging="360"/>
+      </w:pPr>
+    </w:lvl>
+    <w:lvl w:ilvl="7">
+      <w:start w:val="1"/>
+      <w:numFmt w:val="decimal"/>
+      <w:lvlText w:val="%8."/>
+      <w:lvlJc w:val="left"/>
+      <w:pPr>
+        <w:tabs>
+          <w:tab w:val="num" w:pos="5760"/>
+        </w:tabs>
+        <w:ind w:left="5760" w:hanging="360"/>
+      </w:pPr>
+    </w:lvl>
+    <w:lvl w:ilvl="8">
+      <w:start w:val="1"/>
+      <w:numFmt w:val="decimal"/>
+      <w:lvlText w:val="%9."/>
+      <w:lvlJc w:val="left"/>
+      <w:pPr>
+        <w:tabs>
+          <w:tab w:val="num" w:pos="6480"/>
+        </w:tabs>
+        <w:ind w:left="6480" w:hanging="360"/>
+      </w:pPr>
+    </w:lvl>
+  </w:abstractNum>
+  <w:abstractNum w:abstractNumId="8" w15:restartNumberingAfterBreak="0">
+    <w:nsid w:val="3B8E716A"/>
+    <w:multiLevelType w:val="hybridMultilevel"/>
+    <w:tmpl w:val="62ACE4EE"/>
+    <w:lvl w:ilvl="0" w:tplc="04090001">
+      <w:start w:val="1"/>
+      <w:numFmt w:val="bullet"/>
+      <w:lvlText w:val=""/>
+      <w:lvlJc w:val="left"/>
+      <w:pPr>
+        <w:ind w:left="720" w:hanging="360"/>
+      </w:pPr>
+      <w:rPr>
+        <w:rFonts w:ascii="Symbol" w:hAnsi="Symbol" w:hint="default"/>
+      </w:rPr>
+    </w:lvl>
+    <w:lvl w:ilvl="1" w:tplc="04090003">
+      <w:start w:val="1"/>
+      <w:numFmt w:val="bullet"/>
+      <w:lvlText w:val="o"/>
+      <w:lvlJc w:val="left"/>
+      <w:pPr>
+        <w:ind w:left="1440" w:hanging="360"/>
+      </w:pPr>
+      <w:rPr>
+        <w:rFonts w:ascii="Courier New" w:hAnsi="Courier New" w:cs="Courier New" w:hint="default"/>
+      </w:rPr>
+    </w:lvl>
+    <w:lvl w:ilvl="2" w:tplc="04090005">
+      <w:start w:val="1"/>
+      <w:numFmt w:val="bullet"/>
+      <w:lvlText w:val=""/>
+      <w:lvlJc w:val="left"/>
+      <w:pPr>
+        <w:ind w:left="2160" w:hanging="360"/>
+      </w:pPr>
+      <w:rPr>
+        <w:rFonts w:ascii="Wingdings" w:hAnsi="Wingdings" w:hint="default"/>
+      </w:rPr>
+    </w:lvl>
+    <w:lvl w:ilvl="3" w:tplc="04090001">
+      <w:start w:val="1"/>
+      <w:numFmt w:val="bullet"/>
+      <w:lvlText w:val=""/>
+      <w:lvlJc w:val="left"/>
+      <w:pPr>
+        <w:ind w:left="2880" w:hanging="360"/>
+      </w:pPr>
+      <w:rPr>
+        <w:rFonts w:ascii="Symbol" w:hAnsi="Symbol" w:hint="default"/>
+      </w:rPr>
+    </w:lvl>
+    <w:lvl w:ilvl="4" w:tplc="04090003">
+      <w:start w:val="1"/>
+      <w:numFmt w:val="bullet"/>
+      <w:lvlText w:val="o"/>
+      <w:lvlJc w:val="left"/>
+      <w:pPr>
+        <w:ind w:left="3600" w:hanging="360"/>
+      </w:pPr>
+      <w:rPr>
+        <w:rFonts w:ascii="Courier New" w:hAnsi="Courier New" w:cs="Courier New" w:hint="default"/>
+      </w:rPr>
+    </w:lvl>
+    <w:lvl w:ilvl="5" w:tplc="04090005">
+      <w:start w:val="1"/>
+      <w:numFmt w:val="bullet"/>
+      <w:lvlText w:val=""/>
+      <w:lvlJc w:val="left"/>
+      <w:pPr>
+        <w:ind w:left="4320" w:hanging="360"/>
+      </w:pPr>
+      <w:rPr>
+        <w:rFonts w:ascii="Wingdings" w:hAnsi="Wingdings" w:hint="default"/>
+      </w:rPr>
+    </w:lvl>
+    <w:lvl w:ilvl="6" w:tplc="04090001">
+      <w:start w:val="1"/>
+      <w:numFmt w:val="bullet"/>
+      <w:lvlText w:val=""/>
+      <w:lvlJc w:val="left"/>
+      <w:pPr>
+        <w:ind w:left="5040" w:hanging="360"/>
+      </w:pPr>
+      <w:rPr>
+        <w:rFonts w:ascii="Symbol" w:hAnsi="Symbol" w:hint="default"/>
+      </w:rPr>
+    </w:lvl>
+    <w:lvl w:ilvl="7" w:tplc="04090003">
+      <w:start w:val="1"/>
+      <w:numFmt w:val="bullet"/>
+      <w:lvlText w:val="o"/>
+      <w:lvlJc w:val="left"/>
+      <w:pPr>
+        <w:ind w:left="5760" w:hanging="360"/>
+      </w:pPr>
+      <w:rPr>
+        <w:rFonts w:ascii="Courier New" w:hAnsi="Courier New" w:cs="Courier New" w:hint="default"/>
+      </w:rPr>
+    </w:lvl>
+    <w:lvl w:ilvl="8" w:tplc="04090005">
+      <w:start w:val="1"/>
+      <w:numFmt w:val="bullet"/>
+      <w:lvlText w:val=""/>
+      <w:lvlJc w:val="left"/>
+      <w:pPr>
+        <w:ind w:left="6480" w:hanging="360"/>
+      </w:pPr>
+      <w:rPr>
+        <w:rFonts w:ascii="Wingdings" w:hAnsi="Wingdings" w:hint="default"/>
+      </w:rPr>
+    </w:lvl>
+  </w:abstractNum>
+  <w:abstractNum w:abstractNumId="9" w15:restartNumberingAfterBreak="0">
     <w:nsid w:val="57D54292"/>
     <w:multiLevelType w:val="hybridMultilevel"/>
     <w:tmpl w:val="7A268DF4"/>
@@ -397,11 +2400,405 @@
       </w:pPr>
     </w:lvl>
   </w:abstractNum>
+  <w:abstractNum w:abstractNumId="10" w15:restartNumberingAfterBreak="0">
+    <w:nsid w:val="61A83DE6"/>
+    <w:multiLevelType w:val="hybridMultilevel"/>
+    <w:tmpl w:val="D794DC4E"/>
+    <w:lvl w:ilvl="0" w:tplc="080A0001">
+      <w:start w:val="1"/>
+      <w:numFmt w:val="bullet"/>
+      <w:lvlText w:val=""/>
+      <w:lvlJc w:val="left"/>
+      <w:pPr>
+        <w:ind w:left="720" w:hanging="360"/>
+      </w:pPr>
+      <w:rPr>
+        <w:rFonts w:ascii="Symbol" w:hAnsi="Symbol" w:hint="default"/>
+      </w:rPr>
+    </w:lvl>
+    <w:lvl w:ilvl="1" w:tplc="080A0003">
+      <w:start w:val="1"/>
+      <w:numFmt w:val="bullet"/>
+      <w:lvlText w:val="o"/>
+      <w:lvlJc w:val="left"/>
+      <w:pPr>
+        <w:ind w:left="1440" w:hanging="360"/>
+      </w:pPr>
+      <w:rPr>
+        <w:rFonts w:ascii="Courier New" w:hAnsi="Courier New" w:cs="Courier New" w:hint="default"/>
+      </w:rPr>
+    </w:lvl>
+    <w:lvl w:ilvl="2" w:tplc="080A0005">
+      <w:start w:val="1"/>
+      <w:numFmt w:val="bullet"/>
+      <w:lvlText w:val=""/>
+      <w:lvlJc w:val="left"/>
+      <w:pPr>
+        <w:ind w:left="2160" w:hanging="360"/>
+      </w:pPr>
+      <w:rPr>
+        <w:rFonts w:ascii="Wingdings" w:hAnsi="Wingdings" w:hint="default"/>
+      </w:rPr>
+    </w:lvl>
+    <w:lvl w:ilvl="3" w:tplc="080A0001">
+      <w:start w:val="1"/>
+      <w:numFmt w:val="bullet"/>
+      <w:lvlText w:val=""/>
+      <w:lvlJc w:val="left"/>
+      <w:pPr>
+        <w:ind w:left="2880" w:hanging="360"/>
+      </w:pPr>
+      <w:rPr>
+        <w:rFonts w:ascii="Symbol" w:hAnsi="Symbol" w:hint="default"/>
+      </w:rPr>
+    </w:lvl>
+    <w:lvl w:ilvl="4" w:tplc="080A0003">
+      <w:start w:val="1"/>
+      <w:numFmt w:val="bullet"/>
+      <w:lvlText w:val="o"/>
+      <w:lvlJc w:val="left"/>
+      <w:pPr>
+        <w:ind w:left="3600" w:hanging="360"/>
+      </w:pPr>
+      <w:rPr>
+        <w:rFonts w:ascii="Courier New" w:hAnsi="Courier New" w:cs="Courier New" w:hint="default"/>
+      </w:rPr>
+    </w:lvl>
+    <w:lvl w:ilvl="5" w:tplc="080A0005">
+      <w:start w:val="1"/>
+      <w:numFmt w:val="bullet"/>
+      <w:lvlText w:val=""/>
+      <w:lvlJc w:val="left"/>
+      <w:pPr>
+        <w:ind w:left="4320" w:hanging="360"/>
+      </w:pPr>
+      <w:rPr>
+        <w:rFonts w:ascii="Wingdings" w:hAnsi="Wingdings" w:hint="default"/>
+      </w:rPr>
+    </w:lvl>
+    <w:lvl w:ilvl="6" w:tplc="080A0001">
+      <w:start w:val="1"/>
+      <w:numFmt w:val="bullet"/>
+      <w:lvlText w:val=""/>
+      <w:lvlJc w:val="left"/>
+      <w:pPr>
+        <w:ind w:left="5040" w:hanging="360"/>
+      </w:pPr>
+      <w:rPr>
+        <w:rFonts w:ascii="Symbol" w:hAnsi="Symbol" w:hint="default"/>
+      </w:rPr>
+    </w:lvl>
+    <w:lvl w:ilvl="7" w:tplc="080A0003">
+      <w:start w:val="1"/>
+      <w:numFmt w:val="bullet"/>
+      <w:lvlText w:val="o"/>
+      <w:lvlJc w:val="left"/>
+      <w:pPr>
+        <w:ind w:left="5760" w:hanging="360"/>
+      </w:pPr>
+      <w:rPr>
+        <w:rFonts w:ascii="Courier New" w:hAnsi="Courier New" w:cs="Courier New" w:hint="default"/>
+      </w:rPr>
+    </w:lvl>
+    <w:lvl w:ilvl="8" w:tplc="080A0005">
+      <w:start w:val="1"/>
+      <w:numFmt w:val="bullet"/>
+      <w:lvlText w:val=""/>
+      <w:lvlJc w:val="left"/>
+      <w:pPr>
+        <w:ind w:left="6480" w:hanging="360"/>
+      </w:pPr>
+      <w:rPr>
+        <w:rFonts w:ascii="Wingdings" w:hAnsi="Wingdings" w:hint="default"/>
+      </w:rPr>
+    </w:lvl>
+  </w:abstractNum>
+  <w:abstractNum w:abstractNumId="11" w15:restartNumberingAfterBreak="0">
+    <w:nsid w:val="687E6498"/>
+    <w:multiLevelType w:val="hybridMultilevel"/>
+    <w:tmpl w:val="E684F388"/>
+    <w:lvl w:ilvl="0" w:tplc="080A0001">
+      <w:start w:val="1"/>
+      <w:numFmt w:val="bullet"/>
+      <w:lvlText w:val=""/>
+      <w:lvlJc w:val="left"/>
+      <w:pPr>
+        <w:ind w:left="720" w:hanging="360"/>
+      </w:pPr>
+      <w:rPr>
+        <w:rFonts w:ascii="Symbol" w:hAnsi="Symbol" w:hint="default"/>
+      </w:rPr>
+    </w:lvl>
+    <w:lvl w:ilvl="1" w:tplc="080A0003">
+      <w:start w:val="1"/>
+      <w:numFmt w:val="bullet"/>
+      <w:lvlText w:val="o"/>
+      <w:lvlJc w:val="left"/>
+      <w:pPr>
+        <w:ind w:left="1440" w:hanging="360"/>
+      </w:pPr>
+      <w:rPr>
+        <w:rFonts w:ascii="Courier New" w:hAnsi="Courier New" w:cs="Courier New" w:hint="default"/>
+      </w:rPr>
+    </w:lvl>
+    <w:lvl w:ilvl="2" w:tplc="080A0005">
+      <w:start w:val="1"/>
+      <w:numFmt w:val="bullet"/>
+      <w:lvlText w:val=""/>
+      <w:lvlJc w:val="left"/>
+      <w:pPr>
+        <w:ind w:left="2160" w:hanging="360"/>
+      </w:pPr>
+      <w:rPr>
+        <w:rFonts w:ascii="Wingdings" w:hAnsi="Wingdings" w:hint="default"/>
+      </w:rPr>
+    </w:lvl>
+    <w:lvl w:ilvl="3" w:tplc="080A0001">
+      <w:start w:val="1"/>
+      <w:numFmt w:val="bullet"/>
+      <w:lvlText w:val=""/>
+      <w:lvlJc w:val="left"/>
+      <w:pPr>
+        <w:ind w:left="2880" w:hanging="360"/>
+      </w:pPr>
+      <w:rPr>
+        <w:rFonts w:ascii="Symbol" w:hAnsi="Symbol" w:hint="default"/>
+      </w:rPr>
+    </w:lvl>
+    <w:lvl w:ilvl="4" w:tplc="080A0003">
+      <w:start w:val="1"/>
+      <w:numFmt w:val="bullet"/>
+      <w:lvlText w:val="o"/>
+      <w:lvlJc w:val="left"/>
+      <w:pPr>
+        <w:ind w:left="3600" w:hanging="360"/>
+      </w:pPr>
+      <w:rPr>
+        <w:rFonts w:ascii="Courier New" w:hAnsi="Courier New" w:cs="Courier New" w:hint="default"/>
+      </w:rPr>
+    </w:lvl>
+    <w:lvl w:ilvl="5" w:tplc="080A0005">
+      <w:start w:val="1"/>
+      <w:numFmt w:val="bullet"/>
+      <w:lvlText w:val=""/>
+      <w:lvlJc w:val="left"/>
+      <w:pPr>
+        <w:ind w:left="4320" w:hanging="360"/>
+      </w:pPr>
+      <w:rPr>
+        <w:rFonts w:ascii="Wingdings" w:hAnsi="Wingdings" w:hint="default"/>
+      </w:rPr>
+    </w:lvl>
+    <w:lvl w:ilvl="6" w:tplc="080A0001">
+      <w:start w:val="1"/>
+      <w:numFmt w:val="bullet"/>
+      <w:lvlText w:val=""/>
+      <w:lvlJc w:val="left"/>
+      <w:pPr>
+        <w:ind w:left="5040" w:hanging="360"/>
+      </w:pPr>
+      <w:rPr>
+        <w:rFonts w:ascii="Symbol" w:hAnsi="Symbol" w:hint="default"/>
+      </w:rPr>
+    </w:lvl>
+    <w:lvl w:ilvl="7" w:tplc="080A0003">
+      <w:start w:val="1"/>
+      <w:numFmt w:val="bullet"/>
+      <w:lvlText w:val="o"/>
+      <w:lvlJc w:val="left"/>
+      <w:pPr>
+        <w:ind w:left="5760" w:hanging="360"/>
+      </w:pPr>
+      <w:rPr>
+        <w:rFonts w:ascii="Courier New" w:hAnsi="Courier New" w:cs="Courier New" w:hint="default"/>
+      </w:rPr>
+    </w:lvl>
+    <w:lvl w:ilvl="8" w:tplc="080A0005">
+      <w:start w:val="1"/>
+      <w:numFmt w:val="bullet"/>
+      <w:lvlText w:val=""/>
+      <w:lvlJc w:val="left"/>
+      <w:pPr>
+        <w:ind w:left="6480" w:hanging="360"/>
+      </w:pPr>
+      <w:rPr>
+        <w:rFonts w:ascii="Wingdings" w:hAnsi="Wingdings" w:hint="default"/>
+      </w:rPr>
+    </w:lvl>
+  </w:abstractNum>
   <w:num w:numId="1">
-    <w:abstractNumId w:val="1"/>
+    <w:abstractNumId w:val="9"/>
   </w:num>
   <w:num w:numId="2">
+    <w:abstractNumId w:val="4"/>
+  </w:num>
+  <w:num w:numId="3">
+    <w:abstractNumId w:val="8"/>
+    <w:lvlOverride w:ilvl="0"/>
+    <w:lvlOverride w:ilvl="1"/>
+    <w:lvlOverride w:ilvl="2"/>
+    <w:lvlOverride w:ilvl="3"/>
+    <w:lvlOverride w:ilvl="4"/>
+    <w:lvlOverride w:ilvl="5"/>
+    <w:lvlOverride w:ilvl="6"/>
+    <w:lvlOverride w:ilvl="7"/>
+    <w:lvlOverride w:ilvl="8"/>
+  </w:num>
+  <w:num w:numId="4">
+    <w:abstractNumId w:val="6"/>
+    <w:lvlOverride w:ilvl="0">
+      <w:startOverride w:val="1"/>
+    </w:lvlOverride>
+    <w:lvlOverride w:ilvl="1"/>
+    <w:lvlOverride w:ilvl="2">
+      <w:startOverride w:val="1"/>
+    </w:lvlOverride>
+    <w:lvlOverride w:ilvl="3">
+      <w:startOverride w:val="1"/>
+    </w:lvlOverride>
+    <w:lvlOverride w:ilvl="4">
+      <w:startOverride w:val="1"/>
+    </w:lvlOverride>
+    <w:lvlOverride w:ilvl="5">
+      <w:startOverride w:val="1"/>
+    </w:lvlOverride>
+    <w:lvlOverride w:ilvl="6">
+      <w:startOverride w:val="1"/>
+    </w:lvlOverride>
+    <w:lvlOverride w:ilvl="7">
+      <w:startOverride w:val="1"/>
+    </w:lvlOverride>
+    <w:lvlOverride w:ilvl="8">
+      <w:startOverride w:val="1"/>
+    </w:lvlOverride>
+  </w:num>
+  <w:num w:numId="5">
+    <w:abstractNumId w:val="3"/>
+    <w:lvlOverride w:ilvl="0"/>
+    <w:lvlOverride w:ilvl="1"/>
+    <w:lvlOverride w:ilvl="2"/>
+    <w:lvlOverride w:ilvl="3"/>
+    <w:lvlOverride w:ilvl="4"/>
+    <w:lvlOverride w:ilvl="5"/>
+    <w:lvlOverride w:ilvl="6"/>
+    <w:lvlOverride w:ilvl="7"/>
+    <w:lvlOverride w:ilvl="8"/>
+  </w:num>
+  <w:num w:numId="6">
+    <w:abstractNumId w:val="1"/>
+    <w:lvlOverride w:ilvl="0"/>
+    <w:lvlOverride w:ilvl="1"/>
+    <w:lvlOverride w:ilvl="2"/>
+    <w:lvlOverride w:ilvl="3"/>
+    <w:lvlOverride w:ilvl="4"/>
+    <w:lvlOverride w:ilvl="5"/>
+    <w:lvlOverride w:ilvl="6"/>
+    <w:lvlOverride w:ilvl="7"/>
+    <w:lvlOverride w:ilvl="8"/>
+  </w:num>
+  <w:num w:numId="7">
     <w:abstractNumId w:val="0"/>
+    <w:lvlOverride w:ilvl="0"/>
+    <w:lvlOverride w:ilvl="1"/>
+    <w:lvlOverride w:ilvl="2"/>
+    <w:lvlOverride w:ilvl="3"/>
+    <w:lvlOverride w:ilvl="4"/>
+    <w:lvlOverride w:ilvl="5"/>
+    <w:lvlOverride w:ilvl="6"/>
+    <w:lvlOverride w:ilvl="7"/>
+    <w:lvlOverride w:ilvl="8"/>
+  </w:num>
+  <w:num w:numId="8">
+    <w:abstractNumId w:val="11"/>
+    <w:lvlOverride w:ilvl="0"/>
+    <w:lvlOverride w:ilvl="1"/>
+    <w:lvlOverride w:ilvl="2"/>
+    <w:lvlOverride w:ilvl="3"/>
+    <w:lvlOverride w:ilvl="4"/>
+    <w:lvlOverride w:ilvl="5"/>
+    <w:lvlOverride w:ilvl="6"/>
+    <w:lvlOverride w:ilvl="7"/>
+    <w:lvlOverride w:ilvl="8"/>
+  </w:num>
+  <w:num w:numId="9">
+    <w:abstractNumId w:val="2"/>
+    <w:lvlOverride w:ilvl="0"/>
+    <w:lvlOverride w:ilvl="1"/>
+    <w:lvlOverride w:ilvl="2"/>
+    <w:lvlOverride w:ilvl="3"/>
+    <w:lvlOverride w:ilvl="4"/>
+    <w:lvlOverride w:ilvl="5"/>
+    <w:lvlOverride w:ilvl="6"/>
+    <w:lvlOverride w:ilvl="7"/>
+    <w:lvlOverride w:ilvl="8"/>
+  </w:num>
+  <w:num w:numId="10">
+    <w:abstractNumId w:val="10"/>
+    <w:lvlOverride w:ilvl="0"/>
+    <w:lvlOverride w:ilvl="1"/>
+    <w:lvlOverride w:ilvl="2"/>
+    <w:lvlOverride w:ilvl="3"/>
+    <w:lvlOverride w:ilvl="4"/>
+    <w:lvlOverride w:ilvl="5"/>
+    <w:lvlOverride w:ilvl="6"/>
+    <w:lvlOverride w:ilvl="7"/>
+    <w:lvlOverride w:ilvl="8"/>
+  </w:num>
+  <w:num w:numId="11">
+    <w:abstractNumId w:val="5"/>
+    <w:lvlOverride w:ilvl="0">
+      <w:startOverride w:val="1"/>
+    </w:lvlOverride>
+    <w:lvlOverride w:ilvl="1"/>
+    <w:lvlOverride w:ilvl="2">
+      <w:startOverride w:val="1"/>
+    </w:lvlOverride>
+    <w:lvlOverride w:ilvl="3">
+      <w:startOverride w:val="1"/>
+    </w:lvlOverride>
+    <w:lvlOverride w:ilvl="4">
+      <w:startOverride w:val="1"/>
+    </w:lvlOverride>
+    <w:lvlOverride w:ilvl="5">
+      <w:startOverride w:val="1"/>
+    </w:lvlOverride>
+    <w:lvlOverride w:ilvl="6">
+      <w:startOverride w:val="1"/>
+    </w:lvlOverride>
+    <w:lvlOverride w:ilvl="7">
+      <w:startOverride w:val="1"/>
+    </w:lvlOverride>
+    <w:lvlOverride w:ilvl="8">
+      <w:startOverride w:val="1"/>
+    </w:lvlOverride>
+  </w:num>
+  <w:num w:numId="12">
+    <w:abstractNumId w:val="7"/>
+    <w:lvlOverride w:ilvl="0">
+      <w:startOverride w:val="1"/>
+    </w:lvlOverride>
+    <w:lvlOverride w:ilvl="1"/>
+    <w:lvlOverride w:ilvl="2">
+      <w:startOverride w:val="1"/>
+    </w:lvlOverride>
+    <w:lvlOverride w:ilvl="3">
+      <w:startOverride w:val="1"/>
+    </w:lvlOverride>
+    <w:lvlOverride w:ilvl="4">
+      <w:startOverride w:val="1"/>
+    </w:lvlOverride>
+    <w:lvlOverride w:ilvl="5">
+      <w:startOverride w:val="1"/>
+    </w:lvlOverride>
+    <w:lvlOverride w:ilvl="6">
+      <w:startOverride w:val="1"/>
+    </w:lvlOverride>
+    <w:lvlOverride w:ilvl="7">
+      <w:startOverride w:val="1"/>
+    </w:lvlOverride>
+    <w:lvlOverride w:ilvl="8">
+      <w:startOverride w:val="1"/>
+    </w:lvlOverride>
   </w:num>
 </w:numbering>
 </file>
@@ -964,6 +3361,35 @@
       <w:contextualSpacing/>
     </w:pPr>
   </w:style>
+  <w:style w:type="paragraph" w:styleId="NormalWeb">
+    <w:name w:val="Normal (Web)"/>
+    <w:basedOn w:val="Normal"/>
+    <w:uiPriority w:val="99"/>
+    <w:semiHidden/>
+    <w:unhideWhenUsed/>
+    <w:rsid w:val="00236EC3"/>
+    <w:pPr>
+      <w:spacing w:before="100" w:beforeAutospacing="1" w:after="100" w:afterAutospacing="1" w:line="240" w:lineRule="auto"/>
+      <w:jc w:val="left"/>
+    </w:pPr>
+    <w:rPr>
+      <w:rFonts w:ascii="Times New Roman" w:eastAsia="Times New Roman" w:hAnsi="Times New Roman" w:cs="Times New Roman"/>
+      <w:color w:val="auto"/>
+      <w:szCs w:val="24"/>
+      <w:lang w:val="en-US"/>
+    </w:rPr>
+  </w:style>
+  <w:style w:type="character" w:styleId="Textoennegrita">
+    <w:name w:val="Strong"/>
+    <w:basedOn w:val="Fuentedeprrafopredeter"/>
+    <w:uiPriority w:val="22"/>
+    <w:qFormat/>
+    <w:rsid w:val="00236EC3"/>
+    <w:rPr>
+      <w:b/>
+      <w:bCs/>
+    </w:rPr>
+  </w:style>
 </w:styles>
 </file>
 

</xml_diff>